<commit_message>
Update Statistical Project and Dissertataion_2640948k.edited.docx
Fixing Data Processing step
</commit_message>
<xml_diff>
--- a/Statistical Project and Dissertataion_2640948k.edited.docx
+++ b/Statistical Project and Dissertataion_2640948k.edited.docx
@@ -1471,7 +1471,7 @@
               </wp:anchor>
             </w:drawing>
           </mc:Choice>
-          <mc:Fallback xmlns:w16sdtdh="http://schemas.microsoft.com/office/word/2020/wordml/sdtdatahash" xmlns:w16="http://schemas.microsoft.com/office/word/2018/wordml" xmlns:w16cid="http://schemas.microsoft.com/office/word/2016/wordml/cid" xmlns:w16cex="http://schemas.microsoft.com/office/word/2018/wordml/cex" xmlns:am3d="http://schemas.microsoft.com/office/drawing/2017/model3d" xmlns:aink="http://schemas.microsoft.com/office/drawing/2016/ink" xmlns:cx8="http://schemas.microsoft.com/office/drawing/2016/5/14/chartex" xmlns:cx7="http://schemas.microsoft.com/office/drawing/2016/5/13/chartex" xmlns:cx6="http://schemas.microsoft.com/office/drawing/2016/5/12/chartex" xmlns:cx5="http://schemas.microsoft.com/office/drawing/2016/5/11/chartex" xmlns:cx4="http://schemas.microsoft.com/office/drawing/2016/5/10/chartex" xmlns:cx3="http://schemas.microsoft.com/office/drawing/2016/5/9/chartex" xmlns:cx2="http://schemas.microsoft.com/office/drawing/2015/10/21/chartex" xmlns:cx1="http://schemas.microsoft.com/office/drawing/2015/9/8/chartex">
+          <mc:Fallback xmlns:cx1="http://schemas.microsoft.com/office/drawing/2015/9/8/chartex" xmlns:cx2="http://schemas.microsoft.com/office/drawing/2015/10/21/chartex" xmlns:cx3="http://schemas.microsoft.com/office/drawing/2016/5/9/chartex" xmlns:cx4="http://schemas.microsoft.com/office/drawing/2016/5/10/chartex" xmlns:cx5="http://schemas.microsoft.com/office/drawing/2016/5/11/chartex" xmlns:cx6="http://schemas.microsoft.com/office/drawing/2016/5/12/chartex" xmlns:cx7="http://schemas.microsoft.com/office/drawing/2016/5/13/chartex" xmlns:cx8="http://schemas.microsoft.com/office/drawing/2016/5/14/chartex" xmlns:aink="http://schemas.microsoft.com/office/drawing/2016/ink" xmlns:am3d="http://schemas.microsoft.com/office/drawing/2017/model3d" xmlns:w16cex="http://schemas.microsoft.com/office/word/2018/wordml/cex" xmlns:w16cid="http://schemas.microsoft.com/office/word/2016/wordml/cid" xmlns:w16="http://schemas.microsoft.com/office/word/2018/wordml" xmlns:w16sdtdh="http://schemas.microsoft.com/office/word/2020/wordml/sdtdatahash">
             <w:pict>
               <v:shapetype w14:anchorId="27DABFBB" id="_x0000_t202" coordsize="21600,21600" o:spt="202" path="m,l,21600r21600,l21600,xe">
                 <v:stroke joinstyle="miter"/>
@@ -2271,15 +2271,16 @@
         <w:t xml:space="preserve">. Back of grouping, the new data set contains eight variables and 981 records. Before </w:t>
       </w:r>
       <w:r>
-        <w:t xml:space="preserve">model selection, we look at the summary () for </w:t>
-      </w:r>
-      <w:proofErr w:type="spellStart"/>
-      <w:r>
-        <w:t>for</w:t>
-      </w:r>
-      <w:proofErr w:type="spellEnd"/>
-      <w:r>
-        <w:t xml:space="preserve"> detailed information</w:t>
+        <w:t>model selection, we look at the summary (</w:t>
+      </w:r>
+      <w:r>
+        <w:rPr>
+          <w:b/>
+        </w:rPr>
+        <w:t>table 3.2</w:t>
+      </w:r>
+      <w:r>
+        <w:t>) for detailed information</w:t>
       </w:r>
     </w:p>
     <w:p>
@@ -2304,7 +2305,13 @@
       </w:pPr>
       <w:r>
         <w:lastRenderedPageBreak/>
-        <w:t>According to the previous summary, there are 981 records and 8 variables. In accordance with the pattern demonstrated in</w:t>
+        <w:t xml:space="preserve">According to </w:t>
+      </w:r>
+      <w:r>
+        <w:t>table 3.2</w:t>
+      </w:r>
+      <w:r>
+        <w:t>, there are 981 records and 8 variables. In accordance with the pattern demonstrated in</w:t>
       </w:r>
       <w:r>
         <w:t xml:space="preserve"> plot 3.2, we can observe that </w:t>
@@ -2319,11 +2326,6 @@
       <w:r>
         <w:t xml:space="preserve"> has unusual relations with three variables, including age, Attitude, and PhysicalActivity. This is possible that there are curve-linear relations between variables, with themselves or others. Plot 3.3, additionally, showed that relations exist between Gender and three variables, like education, Attitude, and PhysicalActivity. Plot 3.4 also proved that “education level” has positive relations with age and Attitude. For modeling the interactions between variables, we apply the polynomial regression model, mentioning details in the following session.</w:t>
       </w:r>
-    </w:p>
-    <w:p>
-      <w:pPr>
-        <w:pStyle w:val="a0"/>
-      </w:pPr>
     </w:p>
     <w:tbl>
       <w:tblPr>
@@ -2345,13 +2347,17 @@
           <w:tcPr>
             <w:tcW w:w="2575" w:type="dxa"/>
             <w:tcBorders>
-              <w:tl2br w:val="single" w:sz="4" w:space="0" w:color="auto"/>
+              <w:tl2br w:val="nil"/>
             </w:tcBorders>
           </w:tcPr>
           <w:p>
             <w:pPr>
               <w:pStyle w:val="a0"/>
-            </w:pPr>
+              <w:spacing w:before="60" w:after="60"/>
+            </w:pPr>
+            <w:r>
+              <w:t>(n=981)</w:t>
+            </w:r>
           </w:p>
         </w:tc>
         <w:tc>
@@ -2361,6 +2367,7 @@
           <w:p>
             <w:pPr>
               <w:pStyle w:val="a0"/>
+              <w:spacing w:before="60" w:after="60"/>
             </w:pPr>
             <w:r>
               <w:t>Min</w:t>
@@ -2374,6 +2381,7 @@
           <w:p>
             <w:pPr>
               <w:pStyle w:val="a0"/>
+              <w:spacing w:before="60" w:after="60"/>
             </w:pPr>
             <w:r>
               <w:t>1</w:t>
@@ -2396,6 +2404,7 @@
           <w:p>
             <w:pPr>
               <w:pStyle w:val="a0"/>
+              <w:spacing w:before="60" w:after="60"/>
             </w:pPr>
             <w:r>
               <w:t>Median</w:t>
@@ -2409,6 +2418,7 @@
           <w:p>
             <w:pPr>
               <w:pStyle w:val="a0"/>
+              <w:spacing w:before="60" w:after="60"/>
             </w:pPr>
             <w:r>
               <w:t>Mean</w:t>
@@ -2422,6 +2432,7 @@
           <w:p>
             <w:pPr>
               <w:pStyle w:val="a0"/>
+              <w:spacing w:before="60" w:after="60"/>
             </w:pPr>
             <w:r>
               <w:t>3</w:t>
@@ -2444,6 +2455,7 @@
           <w:p>
             <w:pPr>
               <w:pStyle w:val="a0"/>
+              <w:spacing w:before="60" w:after="60"/>
             </w:pPr>
             <w:r>
               <w:t>Max</w:t>
@@ -2459,6 +2471,7 @@
           <w:p>
             <w:pPr>
               <w:pStyle w:val="a0"/>
+              <w:spacing w:before="60" w:after="60"/>
             </w:pPr>
             <w:r>
               <w:t>age</w:t>
@@ -2472,6 +2485,7 @@
           <w:p>
             <w:pPr>
               <w:pStyle w:val="a0"/>
+              <w:spacing w:before="60" w:after="60"/>
             </w:pPr>
             <w:r>
               <w:t xml:space="preserve">18.00   </w:t>
@@ -2485,6 +2499,7 @@
           <w:p>
             <w:pPr>
               <w:pStyle w:val="a0"/>
+              <w:spacing w:before="60" w:after="60"/>
             </w:pPr>
             <w:r>
               <w:t xml:space="preserve">25.00   </w:t>
@@ -2498,6 +2513,7 @@
           <w:p>
             <w:pPr>
               <w:pStyle w:val="a0"/>
+              <w:spacing w:before="60" w:after="60"/>
             </w:pPr>
             <w:r>
               <w:t xml:space="preserve">30.00   </w:t>
@@ -2511,6 +2527,7 @@
           <w:p>
             <w:pPr>
               <w:pStyle w:val="a0"/>
+              <w:spacing w:before="60" w:after="60"/>
             </w:pPr>
             <w:r>
               <w:t xml:space="preserve">32.55   </w:t>
@@ -2524,6 +2541,7 @@
           <w:p>
             <w:pPr>
               <w:pStyle w:val="a0"/>
+              <w:spacing w:before="60" w:after="60"/>
             </w:pPr>
             <w:r>
               <w:t xml:space="preserve">37.00   </w:t>
@@ -2537,6 +2555,7 @@
           <w:p>
             <w:pPr>
               <w:pStyle w:val="a0"/>
+              <w:spacing w:before="60" w:after="60"/>
             </w:pPr>
             <w:r>
               <w:t xml:space="preserve">74.00   </w:t>
@@ -2552,6 +2571,7 @@
           <w:p>
             <w:pPr>
               <w:pStyle w:val="a0"/>
+              <w:spacing w:before="60" w:after="60"/>
             </w:pPr>
             <w:r>
               <w:t>education</w:t>
@@ -2565,6 +2585,7 @@
           <w:p>
             <w:pPr>
               <w:pStyle w:val="a0"/>
+              <w:spacing w:before="60" w:after="60"/>
             </w:pPr>
             <w:r>
               <w:t xml:space="preserve">1.000   </w:t>
@@ -2578,6 +2599,7 @@
           <w:p>
             <w:pPr>
               <w:pStyle w:val="a0"/>
+              <w:spacing w:before="60" w:after="60"/>
             </w:pPr>
             <w:r>
               <w:t xml:space="preserve">5.000   </w:t>
@@ -2591,6 +2613,7 @@
           <w:p>
             <w:pPr>
               <w:pStyle w:val="a0"/>
+              <w:spacing w:before="60" w:after="60"/>
             </w:pPr>
             <w:r>
               <w:t xml:space="preserve">8.000   </w:t>
@@ -2604,6 +2627,7 @@
           <w:p>
             <w:pPr>
               <w:pStyle w:val="a0"/>
+              <w:spacing w:before="60" w:after="60"/>
             </w:pPr>
             <w:r>
               <w:t xml:space="preserve">6.889   </w:t>
@@ -2617,6 +2641,7 @@
           <w:p>
             <w:pPr>
               <w:pStyle w:val="a0"/>
+              <w:spacing w:before="60" w:after="60"/>
             </w:pPr>
             <w:r>
               <w:t xml:space="preserve">8.000   </w:t>
@@ -2630,6 +2655,7 @@
           <w:p>
             <w:pPr>
               <w:pStyle w:val="a0"/>
+              <w:spacing w:before="60" w:after="60"/>
             </w:pPr>
             <w:r>
               <w:t xml:space="preserve">11.000   </w:t>
@@ -2645,6 +2671,7 @@
           <w:p>
             <w:pPr>
               <w:pStyle w:val="a0"/>
+              <w:spacing w:before="60" w:after="60"/>
             </w:pPr>
             <w:r>
               <w:t>Gender</w:t>
@@ -2658,6 +2685,7 @@
           <w:p>
             <w:pPr>
               <w:pStyle w:val="a0"/>
+              <w:spacing w:before="60" w:after="60"/>
             </w:pPr>
             <w:r>
               <w:t xml:space="preserve">1.000   </w:t>
@@ -2671,6 +2699,7 @@
           <w:p>
             <w:pPr>
               <w:pStyle w:val="a0"/>
+              <w:spacing w:before="60" w:after="60"/>
             </w:pPr>
             <w:r>
               <w:t xml:space="preserve">1.000   </w:t>
@@ -2684,6 +2713,7 @@
           <w:p>
             <w:pPr>
               <w:pStyle w:val="a0"/>
+              <w:spacing w:before="60" w:after="60"/>
             </w:pPr>
             <w:r>
               <w:t xml:space="preserve">1.000   </w:t>
@@ -2697,6 +2727,7 @@
           <w:p>
             <w:pPr>
               <w:pStyle w:val="a0"/>
+              <w:spacing w:before="60" w:after="60"/>
             </w:pPr>
             <w:r>
               <w:t xml:space="preserve">1.378   </w:t>
@@ -2710,6 +2741,7 @@
           <w:p>
             <w:pPr>
               <w:pStyle w:val="a0"/>
+              <w:spacing w:before="60" w:after="60"/>
             </w:pPr>
             <w:r>
               <w:t xml:space="preserve">2.000   </w:t>
@@ -2723,6 +2755,7 @@
           <w:p>
             <w:pPr>
               <w:pStyle w:val="a0"/>
+              <w:spacing w:before="60" w:after="60"/>
             </w:pPr>
             <w:r>
               <w:t xml:space="preserve">2.000   </w:t>
@@ -2738,6 +2771,7 @@
           <w:p>
             <w:pPr>
               <w:pStyle w:val="a0"/>
+              <w:spacing w:before="60" w:after="60"/>
             </w:pPr>
             <w:r>
               <w:t>Attitude</w:t>
@@ -2751,6 +2785,7 @@
           <w:p>
             <w:pPr>
               <w:pStyle w:val="a0"/>
+              <w:spacing w:before="60" w:after="60"/>
             </w:pPr>
             <w:r>
               <w:t xml:space="preserve">3.000  </w:t>
@@ -2764,6 +2799,7 @@
           <w:p>
             <w:pPr>
               <w:pStyle w:val="a0"/>
+              <w:spacing w:before="60" w:after="60"/>
             </w:pPr>
             <w:r>
               <w:t xml:space="preserve">5.167  </w:t>
@@ -2777,6 +2813,7 @@
           <w:p>
             <w:pPr>
               <w:pStyle w:val="a0"/>
+              <w:spacing w:before="60" w:after="60"/>
             </w:pPr>
             <w:r>
               <w:t xml:space="preserve">5.417  </w:t>
@@ -2790,6 +2827,7 @@
           <w:p>
             <w:pPr>
               <w:pStyle w:val="a0"/>
+              <w:spacing w:before="60" w:after="60"/>
             </w:pPr>
             <w:r>
               <w:t xml:space="preserve">5.362  </w:t>
@@ -2803,6 +2841,7 @@
           <w:p>
             <w:pPr>
               <w:pStyle w:val="a0"/>
+              <w:spacing w:before="60" w:after="60"/>
             </w:pPr>
             <w:r>
               <w:t xml:space="preserve">5.667  </w:t>
@@ -2816,6 +2855,7 @@
           <w:p>
             <w:pPr>
               <w:pStyle w:val="a0"/>
+              <w:spacing w:before="60" w:after="60"/>
             </w:pPr>
             <w:r>
               <w:t xml:space="preserve">6.500  </w:t>
@@ -2831,6 +2871,7 @@
           <w:p>
             <w:pPr>
               <w:pStyle w:val="a0"/>
+              <w:spacing w:before="60" w:after="60"/>
             </w:pPr>
             <w:r>
               <w:t>PhysicalActivity</w:t>
@@ -2844,6 +2885,7 @@
           <w:p>
             <w:pPr>
               <w:pStyle w:val="a0"/>
+              <w:spacing w:before="60" w:after="60"/>
             </w:pPr>
             <w:r>
               <w:t xml:space="preserve">1.000    </w:t>
@@ -2857,6 +2899,7 @@
           <w:p>
             <w:pPr>
               <w:pStyle w:val="a0"/>
+              <w:spacing w:before="60" w:after="60"/>
             </w:pPr>
             <w:r>
               <w:t xml:space="preserve">2.333    </w:t>
@@ -2870,6 +2913,7 @@
           <w:p>
             <w:pPr>
               <w:pStyle w:val="a0"/>
+              <w:spacing w:before="60" w:after="60"/>
             </w:pPr>
             <w:r>
               <w:t xml:space="preserve">3.000    </w:t>
@@ -2883,6 +2927,7 @@
           <w:p>
             <w:pPr>
               <w:pStyle w:val="a0"/>
+              <w:spacing w:before="60" w:after="60"/>
             </w:pPr>
             <w:r>
               <w:t xml:space="preserve">3.244    </w:t>
@@ -2896,6 +2941,7 @@
           <w:p>
             <w:pPr>
               <w:pStyle w:val="a0"/>
+              <w:spacing w:before="60" w:after="60"/>
             </w:pPr>
             <w:r>
               <w:t xml:space="preserve">4.167    </w:t>
@@ -2909,6 +2955,7 @@
           <w:p>
             <w:pPr>
               <w:pStyle w:val="a0"/>
+              <w:spacing w:before="60" w:after="60"/>
             </w:pPr>
             <w:r>
               <w:t xml:space="preserve">7.000    </w:t>
@@ -2924,6 +2971,7 @@
           <w:p>
             <w:pPr>
               <w:pStyle w:val="a0"/>
+              <w:spacing w:before="60" w:after="60"/>
             </w:pPr>
             <w:r>
               <w:t>PokemonGo_AppUsage</w:t>
@@ -2937,6 +2985,7 @@
           <w:p>
             <w:pPr>
               <w:pStyle w:val="a0"/>
+              <w:spacing w:before="60" w:after="60"/>
             </w:pPr>
             <w:r>
               <w:t xml:space="preserve">1.00       </w:t>
@@ -2950,6 +2999,7 @@
           <w:p>
             <w:pPr>
               <w:pStyle w:val="a0"/>
+              <w:spacing w:before="60" w:after="60"/>
             </w:pPr>
             <w:r>
               <w:t xml:space="preserve">1.00       </w:t>
@@ -2963,6 +3013,7 @@
           <w:p>
             <w:pPr>
               <w:pStyle w:val="a0"/>
+              <w:spacing w:before="60" w:after="60"/>
             </w:pPr>
             <w:r>
               <w:t xml:space="preserve">1.00       </w:t>
@@ -2976,6 +3027,7 @@
           <w:p>
             <w:pPr>
               <w:pStyle w:val="a0"/>
+              <w:spacing w:before="60" w:after="60"/>
             </w:pPr>
             <w:r>
               <w:t xml:space="preserve">2.45       </w:t>
@@ -2989,6 +3041,7 @@
           <w:p>
             <w:pPr>
               <w:pStyle w:val="a0"/>
+              <w:spacing w:before="60" w:after="60"/>
             </w:pPr>
             <w:r>
               <w:t xml:space="preserve">4.00       </w:t>
@@ -3002,6 +3055,7 @@
           <w:p>
             <w:pPr>
               <w:pStyle w:val="a0"/>
+              <w:spacing w:before="60" w:after="60"/>
             </w:pPr>
             <w:r>
               <w:t xml:space="preserve">7.00       </w:t>
@@ -3017,6 +3071,7 @@
           <w:p>
             <w:pPr>
               <w:pStyle w:val="a0"/>
+              <w:spacing w:before="60" w:after="60"/>
             </w:pPr>
             <w:r>
               <w:t xml:space="preserve">social_sharing  </w:t>
@@ -3030,6 +3085,7 @@
           <w:p>
             <w:pPr>
               <w:pStyle w:val="a0"/>
+              <w:spacing w:before="60" w:after="60"/>
             </w:pPr>
             <w:r>
               <w:t xml:space="preserve">1.000   </w:t>
@@ -3043,6 +3099,7 @@
           <w:p>
             <w:pPr>
               <w:pStyle w:val="a0"/>
+              <w:spacing w:before="60" w:after="60"/>
             </w:pPr>
             <w:r>
               <w:t xml:space="preserve">1.000   </w:t>
@@ -3056,6 +3113,7 @@
           <w:p>
             <w:pPr>
               <w:pStyle w:val="a0"/>
+              <w:spacing w:before="60" w:after="60"/>
             </w:pPr>
             <w:r>
               <w:t xml:space="preserve">1.000   </w:t>
@@ -3069,6 +3127,7 @@
           <w:p>
             <w:pPr>
               <w:pStyle w:val="a0"/>
+              <w:spacing w:before="60" w:after="60"/>
             </w:pPr>
             <w:r>
               <w:t xml:space="preserve">1.611   </w:t>
@@ -3082,6 +3141,7 @@
           <w:p>
             <w:pPr>
               <w:pStyle w:val="a0"/>
+              <w:spacing w:before="60" w:after="60"/>
             </w:pPr>
             <w:r>
               <w:t xml:space="preserve">1.000   </w:t>
@@ -3095,6 +3155,7 @@
           <w:p>
             <w:pPr>
               <w:pStyle w:val="a0"/>
+              <w:spacing w:before="60" w:after="60"/>
             </w:pPr>
             <w:r>
               <w:t xml:space="preserve">7.000   </w:t>
@@ -3110,6 +3171,7 @@
           <w:p>
             <w:pPr>
               <w:pStyle w:val="a0"/>
+              <w:spacing w:before="60" w:after="60"/>
             </w:pPr>
             <w:proofErr w:type="spellStart"/>
             <w:r>
@@ -3125,6 +3187,7 @@
           <w:p>
             <w:pPr>
               <w:pStyle w:val="a0"/>
+              <w:spacing w:before="60" w:after="60"/>
             </w:pPr>
             <w:r>
               <w:t xml:space="preserve">1.000             </w:t>
@@ -3138,6 +3201,7 @@
           <w:p>
             <w:pPr>
               <w:pStyle w:val="a0"/>
+              <w:spacing w:before="60" w:after="60"/>
             </w:pPr>
             <w:r>
               <w:t xml:space="preserve">1.000             </w:t>
@@ -3151,6 +3215,7 @@
           <w:p>
             <w:pPr>
               <w:pStyle w:val="a0"/>
+              <w:spacing w:before="60" w:after="60"/>
             </w:pPr>
             <w:r>
               <w:t xml:space="preserve">1.000             </w:t>
@@ -3164,6 +3229,7 @@
           <w:p>
             <w:pPr>
               <w:pStyle w:val="a0"/>
+              <w:spacing w:before="60" w:after="60"/>
             </w:pPr>
             <w:r>
               <w:t xml:space="preserve">1.492             </w:t>
@@ -3177,6 +3243,7 @@
           <w:p>
             <w:pPr>
               <w:pStyle w:val="a0"/>
+              <w:spacing w:before="60" w:after="60"/>
             </w:pPr>
             <w:r>
               <w:t xml:space="preserve">1.667             </w:t>
@@ -3190,6 +3257,7 @@
           <w:p>
             <w:pPr>
               <w:pStyle w:val="a0"/>
+              <w:spacing w:before="60" w:after="60"/>
             </w:pPr>
             <w:r>
               <w:t>7.000</w:t>
@@ -3200,28 +3268,137 @@
     </w:tbl>
     <w:p>
       <w:pPr>
-        <w:pStyle w:val="FirstParagraph"/>
-        <w:spacing w:line="340" w:lineRule="atLeast"/>
+        <w:pStyle w:val="a0"/>
       </w:pPr>
       <w:r>
         <w:rPr>
           <w:noProof/>
+          <w:lang w:eastAsia="zh-TW"/>
         </w:rPr>
         <mc:AlternateContent>
           <mc:Choice Requires="wps">
             <w:drawing>
-              <wp:anchor distT="45720" distB="45720" distL="114300" distR="114300" simplePos="0" relativeHeight="251670528" behindDoc="0" locked="0" layoutInCell="1" allowOverlap="1" wp14:anchorId="29B037E1" wp14:editId="685C8CA6">
+              <wp:anchor distT="45720" distB="45720" distL="114300" distR="114300" simplePos="0" relativeHeight="251670528" behindDoc="0" locked="0" layoutInCell="1" allowOverlap="1" wp14:anchorId="29B037E1" wp14:editId="212135C3">
                 <wp:simplePos x="0" y="0"/>
                 <wp:positionH relativeFrom="column">
-                  <wp:align>center</wp:align>
+                  <wp:posOffset>-22860</wp:posOffset>
                 </wp:positionH>
                 <wp:positionV relativeFrom="paragraph">
-                  <wp:posOffset>182880</wp:posOffset>
+                  <wp:posOffset>118745</wp:posOffset>
+                </wp:positionV>
+                <wp:extent cx="2682240" cy="320040"/>
+                <wp:effectExtent l="0" t="0" r="3810" b="3810"/>
+                <wp:wrapSquare wrapText="bothSides"/>
+                <wp:docPr id="10" name="文字方塊 2"/>
+                <wp:cNvGraphicFramePr>
+                  <a:graphicFrameLocks xmlns:a="http://schemas.openxmlformats.org/drawingml/2006/main"/>
+                </wp:cNvGraphicFramePr>
+                <a:graphic xmlns:a="http://schemas.openxmlformats.org/drawingml/2006/main">
+                  <a:graphicData uri="http://schemas.microsoft.com/office/word/2010/wordprocessingShape">
+                    <wps:wsp>
+                      <wps:cNvSpPr txBox="1">
+                        <a:spLocks noChangeArrowheads="1"/>
+                      </wps:cNvSpPr>
+                      <wps:spPr bwMode="auto">
+                        <a:xfrm>
+                          <a:off x="0" y="0"/>
+                          <a:ext cx="2682240" cy="320040"/>
+                        </a:xfrm>
+                        <a:prstGeom prst="rect">
+                          <a:avLst/>
+                        </a:prstGeom>
+                        <a:solidFill>
+                          <a:srgbClr val="FFFFFF"/>
+                        </a:solidFill>
+                        <a:ln w="9525">
+                          <a:noFill/>
+                          <a:miter lim="800000"/>
+                          <a:headEnd/>
+                          <a:tailEnd/>
+                        </a:ln>
+                      </wps:spPr>
+                      <wps:txbx>
+                        <w:txbxContent>
+                          <w:p>
+                            <w:pPr>
+                              <w:spacing w:after="0"/>
+                            </w:pPr>
+                            <w:r>
+                              <w:t>Table 3.2: Summary of Grouped Data</w:t>
+                            </w:r>
+                          </w:p>
+                        </w:txbxContent>
+                      </wps:txbx>
+                      <wps:bodyPr rot="0" vert="horz" wrap="square" lIns="91440" tIns="45720" rIns="91440" bIns="45720" anchor="t" anchorCtr="0">
+                        <a:noAutofit/>
+                      </wps:bodyPr>
+                    </wps:wsp>
+                  </a:graphicData>
+                </a:graphic>
+                <wp14:sizeRelH relativeFrom="margin">
+                  <wp14:pctWidth>0</wp14:pctWidth>
+                </wp14:sizeRelH>
+                <wp14:sizeRelV relativeFrom="margin">
+                  <wp14:pctHeight>0</wp14:pctHeight>
+                </wp14:sizeRelV>
+              </wp:anchor>
+            </w:drawing>
+          </mc:Choice>
+          <mc:Fallback>
+            <w:pict>
+              <v:shapetype w14:anchorId="29B037E1" id="_x0000_t202" coordsize="21600,21600" o:spt="202" path="m,l,21600r21600,l21600,xe">
+                <v:stroke joinstyle="miter"/>
+                <v:path gradientshapeok="t" o:connecttype="rect"/>
+              </v:shapetype>
+              <v:shape id="_x0000_s1027" type="#_x0000_t202" style="position:absolute;margin-left:-1.8pt;margin-top:9.35pt;width:211.2pt;height:25.2pt;z-index:251670528;visibility:visible;mso-wrap-style:square;mso-width-percent:0;mso-height-percent:0;mso-wrap-distance-left:9pt;mso-wrap-distance-top:3.6pt;mso-wrap-distance-right:9pt;mso-wrap-distance-bottom:3.6pt;mso-position-horizontal:absolute;mso-position-horizontal-relative:text;mso-position-vertical:absolute;mso-position-vertical-relative:text;mso-width-percent:0;mso-height-percent:0;mso-width-relative:margin;mso-height-relative:margin;v-text-anchor:top" o:gfxdata="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" stroked="f">
+                <v:textbox>
+                  <w:txbxContent>
+                    <w:p>
+                      <w:pPr>
+                        <w:spacing w:after="0"/>
+                      </w:pPr>
+                      <w:r>
+                        <w:t>Table 3.2: Summary of Grouped Data</w:t>
+                      </w:r>
+                    </w:p>
+                  </w:txbxContent>
+                </v:textbox>
+                <w10:wrap type="square"/>
+              </v:shape>
+            </w:pict>
+          </mc:Fallback>
+        </mc:AlternateContent>
+      </w:r>
+    </w:p>
+    <w:p>
+      <w:pPr>
+        <w:pStyle w:val="a0"/>
+      </w:pPr>
+    </w:p>
+    <w:p>
+      <w:pPr>
+        <w:pStyle w:val="FirstParagraph"/>
+        <w:spacing w:before="0" w:after="0" w:line="340" w:lineRule="atLeast"/>
+      </w:pPr>
+      <w:r>
+        <w:rPr>
+          <w:noProof/>
+        </w:rPr>
+        <mc:AlternateContent>
+          <mc:Choice Requires="wps">
+            <w:drawing>
+              <wp:anchor distT="45720" distB="45720" distL="114300" distR="114300" simplePos="0" relativeHeight="251674624" behindDoc="0" locked="0" layoutInCell="1" allowOverlap="1" wp14:anchorId="2F404AE8" wp14:editId="2AC1C2E4">
+                <wp:simplePos x="0" y="0"/>
+                <wp:positionH relativeFrom="column">
+                  <wp:posOffset>2811780</wp:posOffset>
+                </wp:positionH>
+                <wp:positionV relativeFrom="paragraph">
+                  <wp:posOffset>7376795</wp:posOffset>
                 </wp:positionV>
                 <wp:extent cx="2360930" cy="1404620"/>
-                <wp:effectExtent l="0" t="0" r="22860" b="11430"/>
+                <wp:effectExtent l="0" t="0" r="3810" b="5715"/>
                 <wp:wrapSquare wrapText="bothSides"/>
-                <wp:docPr id="10" name="文字方塊 2"/>
+                <wp:docPr id="16" name="文字方塊 2"/>
                 <wp:cNvGraphicFramePr>
                   <a:graphicFrameLocks xmlns:a="http://schemas.openxmlformats.org/drawingml/2006/main"/>
                 </wp:cNvGraphicFramePr>
@@ -3243,9 +3420,7 @@
                           <a:srgbClr val="FFFFFF"/>
                         </a:solidFill>
                         <a:ln w="9525">
-                          <a:solidFill>
-                            <a:srgbClr val="000000"/>
-                          </a:solidFill>
+                          <a:noFill/>
                           <a:miter lim="800000"/>
                           <a:headEnd/>
                           <a:tailEnd/>
@@ -3255,10 +3430,7 @@
                         <w:txbxContent>
                           <w:p>
                             <w:r>
-                              <w:t xml:space="preserve">Table 3.2: Summary of </w:t>
-                            </w:r>
-                            <w:r>
-                              <w:t>Grouped Data</w:t>
+                              <w:t>Plot 3.5: Boxplots of Education level vs 4 other variables</w:t>
                             </w:r>
                           </w:p>
                         </w:txbxContent>
@@ -3280,19 +3452,12 @@
           </mc:Choice>
           <mc:Fallback>
             <w:pict>
-              <v:shapetype w14:anchorId="29B037E1" id="_x0000_t202" coordsize="21600,21600" o:spt="202" path="m,l,21600r21600,l21600,xe">
-                <v:stroke joinstyle="miter"/>
-                <v:path gradientshapeok="t" o:connecttype="rect"/>
-              </v:shapetype>
-              <v:shape id="_x0000_s1027" type="#_x0000_t202" style="position:absolute;margin-left:0;margin-top:14.4pt;width:185.9pt;height:110.6pt;z-index:251670528;visibility:visible;mso-wrap-style:square;mso-width-percent:400;mso-height-percent:200;mso-wrap-distance-left:9pt;mso-wrap-distance-top:3.6pt;mso-wrap-distance-right:9pt;mso-wrap-distance-bottom:3.6pt;mso-position-horizontal:center;mso-position-horizontal-relative:text;mso-position-vertical:absolute;mso-position-vertical-relative:text;mso-width-percent:400;mso-height-percent:200;mso-width-relative:margin;mso-height-relative:margin;v-text-anchor:top" o:gfxdata="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">
+              <v:shape w14:anchorId="2F404AE8" id="_x0000_s1028" type="#_x0000_t202" style="position:absolute;margin-left:221.4pt;margin-top:580.85pt;width:185.9pt;height:110.6pt;z-index:251674624;visibility:visible;mso-wrap-style:square;mso-width-percent:400;mso-height-percent:200;mso-wrap-distance-left:9pt;mso-wrap-distance-top:3.6pt;mso-wrap-distance-right:9pt;mso-wrap-distance-bottom:3.6pt;mso-position-horizontal:absolute;mso-position-horizontal-relative:text;mso-position-vertical:absolute;mso-position-vertical-relative:text;mso-width-percent:400;mso-height-percent:200;mso-width-relative:margin;mso-height-relative:margin;v-text-anchor:top" o:gfxdata="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" stroked="f">
                 <v:textbox style="mso-fit-shape-to-text:t">
                   <w:txbxContent>
                     <w:p>
                       <w:r>
-                        <w:t xml:space="preserve">Table 3.2: Summary of </w:t>
-                      </w:r>
-                      <w:r>
-                        <w:t>Grouped Data</w:t>
+                        <w:t>Plot 3.5: Boxplots of Education level vs 4 other variables</w:t>
                       </w:r>
                     </w:p>
                   </w:txbxContent>
@@ -3303,21 +3468,223 @@
           </mc:Fallback>
         </mc:AlternateContent>
       </w:r>
-    </w:p>
-    <w:p>
-      <w:pPr>
-        <w:pStyle w:val="CaptionedFigure"/>
-      </w:pPr>
       <w:r>
         <w:rPr>
           <w:noProof/>
           <w:lang w:eastAsia="zh-TW"/>
         </w:rPr>
+        <w:drawing>
+          <wp:inline distT="0" distB="0" distL="0" distR="0" wp14:anchorId="00E0AFDC" wp14:editId="1FBFA362">
+            <wp:extent cx="2575560" cy="2817543"/>
+            <wp:effectExtent l="0" t="0" r="0" b="1905"/>
+            <wp:docPr id="13" name="圖片 13"/>
+            <wp:cNvGraphicFramePr>
+              <a:graphicFrameLocks xmlns:a="http://schemas.openxmlformats.org/drawingml/2006/main" noChangeAspect="1"/>
+            </wp:cNvGraphicFramePr>
+            <a:graphic xmlns:a="http://schemas.openxmlformats.org/drawingml/2006/main">
+              <a:graphicData uri="http://schemas.openxmlformats.org/drawingml/2006/picture">
+                <pic:pic xmlns:pic="http://schemas.openxmlformats.org/drawingml/2006/picture">
+                  <pic:nvPicPr>
+                    <pic:cNvPr id="0" name="Picture 2"/>
+                    <pic:cNvPicPr>
+                      <a:picLocks noChangeAspect="1" noChangeArrowheads="1"/>
+                    </pic:cNvPicPr>
+                  </pic:nvPicPr>
+                  <pic:blipFill rotWithShape="1">
+                    <a:blip r:embed="rId9">
+                      <a:extLst>
+                        <a:ext uri="{28A0092B-C50C-407E-A947-70E740481C1C}">
+                          <a14:useLocalDpi xmlns:a14="http://schemas.microsoft.com/office/drawing/2010/main" val="0"/>
+                        </a:ext>
+                      </a:extLst>
+                    </a:blip>
+                    <a:srcRect t="5541"/>
+                    <a:stretch/>
+                  </pic:blipFill>
+                  <pic:spPr bwMode="auto">
+                    <a:xfrm>
+                      <a:off x="0" y="0"/>
+                      <a:ext cx="2599503" cy="2843735"/>
+                    </a:xfrm>
+                    <a:prstGeom prst="rect">
+                      <a:avLst/>
+                    </a:prstGeom>
+                    <a:noFill/>
+                    <a:ln>
+                      <a:noFill/>
+                    </a:ln>
+                    <a:extLst>
+                      <a:ext uri="{53640926-AAD7-44D8-BBD7-CCE9431645EC}">
+                        <a14:shadowObscured xmlns:a14="http://schemas.microsoft.com/office/drawing/2010/main"/>
+                      </a:ext>
+                    </a:extLst>
+                  </pic:spPr>
+                </pic:pic>
+              </a:graphicData>
+            </a:graphic>
+          </wp:inline>
+        </w:drawing>
+      </w:r>
+      <w:r>
+        <w:rPr>
+          <w:noProof/>
+          <w:lang w:eastAsia="zh-TW"/>
+        </w:rPr>
+        <w:drawing>
+          <wp:inline distT="0" distB="0" distL="0" distR="0" wp14:anchorId="31D59651" wp14:editId="27FDA705">
+            <wp:extent cx="2240280" cy="2762741"/>
+            <wp:effectExtent l="0" t="0" r="7620" b="0"/>
+            <wp:docPr id="15" name="圖片 15"/>
+            <wp:cNvGraphicFramePr>
+              <a:graphicFrameLocks xmlns:a="http://schemas.openxmlformats.org/drawingml/2006/main" noChangeAspect="1"/>
+            </wp:cNvGraphicFramePr>
+            <a:graphic xmlns:a="http://schemas.openxmlformats.org/drawingml/2006/main">
+              <a:graphicData uri="http://schemas.openxmlformats.org/drawingml/2006/picture">
+                <pic:pic xmlns:pic="http://schemas.openxmlformats.org/drawingml/2006/picture">
+                  <pic:nvPicPr>
+                    <pic:cNvPr id="0" name="Picture 3"/>
+                    <pic:cNvPicPr>
+                      <a:picLocks noChangeAspect="1" noChangeArrowheads="1"/>
+                    </pic:cNvPicPr>
+                  </pic:nvPicPr>
+                  <pic:blipFill>
+                    <a:blip r:embed="rId10">
+                      <a:extLst>
+                        <a:ext uri="{28A0092B-C50C-407E-A947-70E740481C1C}">
+                          <a14:useLocalDpi xmlns:a14="http://schemas.microsoft.com/office/drawing/2010/main" val="0"/>
+                        </a:ext>
+                      </a:extLst>
+                    </a:blip>
+                    <a:srcRect/>
+                    <a:stretch>
+                      <a:fillRect/>
+                    </a:stretch>
+                  </pic:blipFill>
+                  <pic:spPr bwMode="auto">
+                    <a:xfrm>
+                      <a:off x="0" y="0"/>
+                      <a:ext cx="2275232" cy="2805844"/>
+                    </a:xfrm>
+                    <a:prstGeom prst="rect">
+                      <a:avLst/>
+                    </a:prstGeom>
+                    <a:noFill/>
+                  </pic:spPr>
+                </pic:pic>
+              </a:graphicData>
+            </a:graphic>
+          </wp:inline>
+        </w:drawing>
+      </w:r>
+    </w:p>
+    <w:p>
+      <w:pPr>
+        <w:pStyle w:val="FirstParagraph"/>
+        <w:spacing w:line="340" w:lineRule="atLeast"/>
+      </w:pPr>
+      <w:r>
+        <w:rPr>
+          <w:noProof/>
+        </w:rPr>
+        <mc:AlternateContent>
+          <mc:Choice Requires="wps">
+            <w:drawing>
+              <wp:anchor distT="45720" distB="45720" distL="114300" distR="114300" simplePos="0" relativeHeight="251672576" behindDoc="0" locked="0" layoutInCell="1" allowOverlap="1" wp14:anchorId="195D4EE8" wp14:editId="1F1B98A0">
+                <wp:simplePos x="0" y="0"/>
+                <wp:positionH relativeFrom="column">
+                  <wp:posOffset>220980</wp:posOffset>
+                </wp:positionH>
+                <wp:positionV relativeFrom="paragraph">
+                  <wp:posOffset>56515</wp:posOffset>
+                </wp:positionV>
+                <wp:extent cx="2360930" cy="487680"/>
+                <wp:effectExtent l="0" t="0" r="3810" b="7620"/>
+                <wp:wrapSquare wrapText="bothSides"/>
+                <wp:docPr id="14" name="文字方塊 2"/>
+                <wp:cNvGraphicFramePr>
+                  <a:graphicFrameLocks xmlns:a="http://schemas.openxmlformats.org/drawingml/2006/main"/>
+                </wp:cNvGraphicFramePr>
+                <a:graphic xmlns:a="http://schemas.openxmlformats.org/drawingml/2006/main">
+                  <a:graphicData uri="http://schemas.microsoft.com/office/word/2010/wordprocessingShape">
+                    <wps:wsp>
+                      <wps:cNvSpPr txBox="1">
+                        <a:spLocks noChangeArrowheads="1"/>
+                      </wps:cNvSpPr>
+                      <wps:spPr bwMode="auto">
+                        <a:xfrm>
+                          <a:off x="0" y="0"/>
+                          <a:ext cx="2360930" cy="487680"/>
+                        </a:xfrm>
+                        <a:prstGeom prst="rect">
+                          <a:avLst/>
+                        </a:prstGeom>
+                        <a:solidFill>
+                          <a:srgbClr val="FFFFFF"/>
+                        </a:solidFill>
+                        <a:ln w="9525">
+                          <a:noFill/>
+                          <a:miter lim="800000"/>
+                          <a:headEnd/>
+                          <a:tailEnd/>
+                        </a:ln>
+                      </wps:spPr>
+                      <wps:txbx>
+                        <w:txbxContent>
+                          <w:p>
+                            <w:r>
+                              <w:t>Plot 3.4: Boxplots of Gender vs 4 other variables</w:t>
+                            </w:r>
+                          </w:p>
+                        </w:txbxContent>
+                      </wps:txbx>
+                      <wps:bodyPr rot="0" vert="horz" wrap="square" lIns="91440" tIns="45720" rIns="91440" bIns="45720" anchor="t" anchorCtr="0">
+                        <a:noAutofit/>
+                      </wps:bodyPr>
+                    </wps:wsp>
+                  </a:graphicData>
+                </a:graphic>
+                <wp14:sizeRelH relativeFrom="margin">
+                  <wp14:pctWidth>40000</wp14:pctWidth>
+                </wp14:sizeRelH>
+                <wp14:sizeRelV relativeFrom="margin">
+                  <wp14:pctHeight>0</wp14:pctHeight>
+                </wp14:sizeRelV>
+              </wp:anchor>
+            </w:drawing>
+          </mc:Choice>
+          <mc:Fallback>
+            <w:pict>
+              <v:shape w14:anchorId="195D4EE8" id="_x0000_s1029" type="#_x0000_t202" style="position:absolute;margin-left:17.4pt;margin-top:4.45pt;width:185.9pt;height:38.4pt;z-index:251672576;visibility:visible;mso-wrap-style:square;mso-width-percent:400;mso-height-percent:0;mso-wrap-distance-left:9pt;mso-wrap-distance-top:3.6pt;mso-wrap-distance-right:9pt;mso-wrap-distance-bottom:3.6pt;mso-position-horizontal:absolute;mso-position-horizontal-relative:text;mso-position-vertical:absolute;mso-position-vertical-relative:text;mso-width-percent:400;mso-height-percent:0;mso-width-relative:margin;mso-height-relative:margin;v-text-anchor:top" o:gfxdata="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" stroked="f">
+                <v:textbox>
+                  <w:txbxContent>
+                    <w:p>
+                      <w:r>
+                        <w:t>Plot 3.4: Boxplots of Gender vs 4 other variables</w:t>
+                      </w:r>
+                    </w:p>
+                  </w:txbxContent>
+                </v:textbox>
+                <w10:wrap type="square"/>
+              </v:shape>
+            </w:pict>
+          </mc:Fallback>
+        </mc:AlternateContent>
+      </w:r>
+    </w:p>
+    <w:p>
+      <w:pPr>
+        <w:pStyle w:val="CaptionedFigure"/>
+      </w:pPr>
+      <w:r>
+        <w:rPr>
+          <w:noProof/>
+          <w:lang w:eastAsia="zh-TW"/>
+        </w:rPr>
         <w:lastRenderedPageBreak/>
         <w:drawing>
-          <wp:inline distT="0" distB="0" distL="0" distR="0" wp14:anchorId="4FA4F3DE" wp14:editId="0A740E7B">
-            <wp:extent cx="3543300" cy="3543300"/>
-            <wp:effectExtent l="0" t="0" r="0" b="0"/>
+          <wp:inline distT="0" distB="0" distL="0" distR="0" wp14:anchorId="4FA4F3DE" wp14:editId="684CE7C2">
+            <wp:extent cx="5806440" cy="5615940"/>
+            <wp:effectExtent l="0" t="0" r="3810" b="3810"/>
             <wp:docPr id="1" name="Picture" descr="Plot 1: Scatter plot of data distribution"/>
             <wp:cNvGraphicFramePr/>
             <a:graphic xmlns:a="http://schemas.openxmlformats.org/drawingml/2006/main">
@@ -3330,7 +3697,7 @@
                     </pic:cNvPicPr>
                   </pic:nvPicPr>
                   <pic:blipFill>
-                    <a:blip r:embed="rId9"/>
+                    <a:blip r:embed="rId11"/>
                     <a:stretch>
                       <a:fillRect/>
                     </a:stretch>
@@ -3338,7 +3705,7 @@
                   <pic:spPr bwMode="auto">
                     <a:xfrm>
                       <a:off x="0" y="0"/>
-                      <a:ext cx="3543300" cy="3543300"/>
+                      <a:ext cx="5806440" cy="5615940"/>
                     </a:xfrm>
                     <a:prstGeom prst="rect">
                       <a:avLst/>
@@ -3376,142 +3743,8 @@
     </w:p>
     <w:p>
       <w:pPr>
-        <w:pStyle w:val="CaptionedFigure"/>
-      </w:pPr>
-      <w:r>
-        <w:rPr>
-          <w:noProof/>
-          <w:lang w:eastAsia="zh-TW"/>
-        </w:rPr>
-        <w:drawing>
-          <wp:inline distT="0" distB="0" distL="0" distR="0" wp14:anchorId="70833AFA" wp14:editId="757A7264">
-            <wp:extent cx="3048000" cy="3528060"/>
-            <wp:effectExtent l="0" t="0" r="0" b="0"/>
-            <wp:docPr id="2" name="Picture" descr="Plot 2: Boxplots of Gender vs 4 other variables"/>
-            <wp:cNvGraphicFramePr/>
-            <a:graphic xmlns:a="http://schemas.openxmlformats.org/drawingml/2006/main">
-              <a:graphicData uri="http://schemas.openxmlformats.org/drawingml/2006/picture">
-                <pic:pic xmlns:pic="http://schemas.openxmlformats.org/drawingml/2006/picture">
-                  <pic:nvPicPr>
-                    <pic:cNvPr id="2" name="Picture" descr="Statistical-Project_2640948k_files/figure-docx/unnamed-chunk-8-1.png"/>
-                    <pic:cNvPicPr>
-                      <a:picLocks noChangeAspect="1" noChangeArrowheads="1"/>
-                    </pic:cNvPicPr>
-                  </pic:nvPicPr>
-                  <pic:blipFill>
-                    <a:blip r:embed="rId10"/>
-                    <a:stretch>
-                      <a:fillRect/>
-                    </a:stretch>
-                  </pic:blipFill>
-                  <pic:spPr bwMode="auto">
-                    <a:xfrm>
-                      <a:off x="0" y="0"/>
-                      <a:ext cx="3048000" cy="3528060"/>
-                    </a:xfrm>
-                    <a:prstGeom prst="rect">
-                      <a:avLst/>
-                    </a:prstGeom>
-                    <a:noFill/>
-                    <a:ln w="9525">
-                      <a:noFill/>
-                      <a:headEnd/>
-                      <a:tailEnd/>
-                    </a:ln>
-                  </pic:spPr>
-                </pic:pic>
-              </a:graphicData>
-            </a:graphic>
-          </wp:inline>
-        </w:drawing>
-      </w:r>
-    </w:p>
-    <w:p>
-      <w:pPr>
         <w:pStyle w:val="ImageCaption"/>
       </w:pPr>
-      <w:r>
-        <w:t xml:space="preserve">Plot </w:t>
-      </w:r>
-      <w:r>
-        <w:t>3.</w:t>
-      </w:r>
-      <w:r>
-        <w:t>4</w:t>
-      </w:r>
-      <w:r>
-        <w:t>: Boxplots of Gender vs 4 other variables</w:t>
-      </w:r>
-    </w:p>
-    <w:p>
-      <w:pPr>
-        <w:pStyle w:val="CaptionedFigure"/>
-      </w:pPr>
-      <w:r>
-        <w:rPr>
-          <w:noProof/>
-          <w:lang w:eastAsia="zh-TW"/>
-        </w:rPr>
-        <w:lastRenderedPageBreak/>
-        <w:drawing>
-          <wp:inline distT="0" distB="0" distL="0" distR="0" wp14:anchorId="758363FB" wp14:editId="4C9F858D">
-            <wp:extent cx="3139440" cy="3870960"/>
-            <wp:effectExtent l="0" t="0" r="3810" b="0"/>
-            <wp:docPr id="3" name="Picture" descr="Plot 3: Boxplots of Education level vs 4 other variables"/>
-            <wp:cNvGraphicFramePr/>
-            <a:graphic xmlns:a="http://schemas.openxmlformats.org/drawingml/2006/main">
-              <a:graphicData uri="http://schemas.openxmlformats.org/drawingml/2006/picture">
-                <pic:pic xmlns:pic="http://schemas.openxmlformats.org/drawingml/2006/picture">
-                  <pic:nvPicPr>
-                    <pic:cNvPr id="3" name="Picture" descr="Statistical-Project_2640948k_files/figure-docx/unnamed-chunk-9-1.png"/>
-                    <pic:cNvPicPr>
-                      <a:picLocks noChangeAspect="1" noChangeArrowheads="1"/>
-                    </pic:cNvPicPr>
-                  </pic:nvPicPr>
-                  <pic:blipFill>
-                    <a:blip r:embed="rId11"/>
-                    <a:stretch>
-                      <a:fillRect/>
-                    </a:stretch>
-                  </pic:blipFill>
-                  <pic:spPr bwMode="auto">
-                    <a:xfrm>
-                      <a:off x="0" y="0"/>
-                      <a:ext cx="3139440" cy="3870960"/>
-                    </a:xfrm>
-                    <a:prstGeom prst="rect">
-                      <a:avLst/>
-                    </a:prstGeom>
-                    <a:noFill/>
-                    <a:ln w="9525">
-                      <a:noFill/>
-                      <a:headEnd/>
-                      <a:tailEnd/>
-                    </a:ln>
-                  </pic:spPr>
-                </pic:pic>
-              </a:graphicData>
-            </a:graphic>
-          </wp:inline>
-        </w:drawing>
-      </w:r>
-    </w:p>
-    <w:p>
-      <w:pPr>
-        <w:pStyle w:val="ImageCaption"/>
-      </w:pPr>
-      <w:r>
-        <w:t>Plot 3</w:t>
-      </w:r>
-      <w:r>
-        <w:t>.</w:t>
-      </w:r>
-      <w:r>
-        <w:t>5</w:t>
-      </w:r>
-      <w:r>
-        <w:t>: Boxplots of Education level vs 4 other variables</w:t>
-      </w:r>
     </w:p>
     <w:p>
       <w:pPr>
@@ -3523,11 +3756,33 @@
       </w:pPr>
       <w:bookmarkStart w:id="5" w:name="model-selection"/>
       <w:bookmarkEnd w:id="4"/>
-      <w:r>
+    </w:p>
+    <w:p>
+      <w:pPr>
+        <w:pStyle w:val="a0"/>
+      </w:pPr>
+    </w:p>
+    <w:p>
+      <w:pPr>
+        <w:pStyle w:val="a0"/>
+      </w:pPr>
+      <w:bookmarkStart w:id="6" w:name="_GoBack"/>
+      <w:bookmarkEnd w:id="6"/>
+    </w:p>
+    <w:p>
+      <w:pPr>
+        <w:pStyle w:val="1"/>
         <w:rPr>
           <w:color w:val="auto"/>
           <w:sz w:val="40"/>
         </w:rPr>
+      </w:pPr>
+      <w:r>
+        <w:rPr>
+          <w:color w:val="auto"/>
+          <w:sz w:val="40"/>
+        </w:rPr>
+        <w:lastRenderedPageBreak/>
         <w:t xml:space="preserve">4. </w:t>
       </w:r>
       <w:r>
@@ -3570,91 +3825,88 @@
         <w:t>values</w:t>
       </w:r>
       <w:r>
-        <w:t xml:space="preserve">. Due to accuracy and flexibility, we select the polynomial regression model. A linear model was applied as it is easy for interpretation, as well as an explanation. There are four assumptions for the polynomial linear model. The behavior of a response variable, to begin with, can be explained by an additive relationship (both linear and curvilinear are plausible) between a response variable and several explanatory variables. It is essential that the relations between a response variable and all explanatory variables are linear or curvilinear. The independent </w:t>
-      </w:r>
+        <w:t>. Due to accuracy and flexibility, we select the polynomial regression model. A linear model was applied as it is easy for interpretation, as well as an explanation. There are four assumptions for the polynomial linear model. The behavior of a response variable, to begin with, can be explained by an additive relationship (both linear and curvilinear are plausible) between a response variable and several explanatory variables. It is essential that the relations between a response variable and all explanatory variables are linear or curvilinear. The independent variables, additionally, should be independent of each other. Last but not least, the errors must be independent and normally distributed, following a mean zero and constant variance (</w:t>
+      </w:r>
+      <w:proofErr w:type="spellStart"/>
+      <w:r>
+        <w:t>Abhigyan</w:t>
+      </w:r>
+      <w:proofErr w:type="spellEnd"/>
+      <w:r>
+        <w:t>. 2020). We examine the following assumption after obtaining the best model by the stepwise selection method.</w:t>
+      </w:r>
+    </w:p>
+    <w:p>
+      <w:pPr>
+        <w:pStyle w:val="a0"/>
+      </w:pPr>
+    </w:p>
+    <w:p>
+      <w:pPr>
+        <w:pStyle w:val="a0"/>
+      </w:pPr>
+      <w:r>
+        <w:t xml:space="preserve">After developing a full linear model, stepwise selection, using AIC as criteria, was applied to select the best model. Stepwise regression is a step-by-step iterative and automatic model selection approach (Adam Hayes, 2021), based on backward regression and combining with forward. With this approach, we can re-examine the importance of variables, as well as correct the misleading caused by backward selection. For instance, it is plausible that a variable, removed in the backward selection, is included in the first stage of the forward selection method. Applying the stepwise selection method, we can include that variable again, for obtaining the best model (R. R. Hocking, 1967). </w:t>
+      </w:r>
+      <w:proofErr w:type="spellStart"/>
+      <w:r>
+        <w:t>McElreath</w:t>
+      </w:r>
+      <w:proofErr w:type="spellEnd"/>
+      <w:r>
+        <w:t xml:space="preserve"> (2016) revealed that </w:t>
+      </w:r>
+      <w:proofErr w:type="spellStart"/>
+      <w:r>
+        <w:t>Akaike</w:t>
+      </w:r>
+      <w:proofErr w:type="spellEnd"/>
+      <w:r>
+        <w:t xml:space="preserve"> Information Criteria (AIC) is </w:t>
+      </w:r>
+      <w:r>
+        <w:t>a well-known information criterion</w:t>
+      </w:r>
+      <w:r>
+        <w:t xml:space="preserve">, for evaluating the data-fitting performance of a model. The model with the smallest AIC is the best as describing the greatest amount of information with the smallest amount of variables (Bevans, 2021). It is necessary for checking the model assumption, to guarantee that model can be applied. The assumptions were examined by all four plots in </w:t>
+      </w:r>
+      <w:r>
+        <w:rPr>
+          <w:b/>
+        </w:rPr>
+        <w:t>Plot 4</w:t>
+      </w:r>
+      <w:r>
+        <w:rPr>
+          <w:b/>
+        </w:rPr>
+        <w:t>.2</w:t>
+      </w:r>
+      <w:r>
+        <w:t xml:space="preserve">, the explanation and examination of assumption plots were written below. </w:t>
+      </w:r>
+    </w:p>
+    <w:p>
+      <w:pPr>
+        <w:pStyle w:val="a0"/>
+      </w:pPr>
+    </w:p>
+    <w:p>
+      <w:pPr>
+        <w:pStyle w:val="a0"/>
+      </w:pPr>
+    </w:p>
+    <w:p>
+      <w:pPr>
+        <w:pStyle w:val="a0"/>
+      </w:pPr>
+    </w:p>
+    <w:p>
+      <w:pPr>
+        <w:pStyle w:val="a0"/>
+      </w:pPr>
       <w:r>
         <w:lastRenderedPageBreak/>
-        <w:t>variables, additionally, should be independent of each other. Last but not least, the errors must be independent and normally distributed, following a mean zero and constant variance (</w:t>
-      </w:r>
-      <w:proofErr w:type="spellStart"/>
-      <w:r>
-        <w:t>Abhigyan</w:t>
-      </w:r>
-      <w:proofErr w:type="spellEnd"/>
-      <w:r>
-        <w:t>. 2020). We examine the following assumption after obtaining the best model by the stepwise selection method.</w:t>
-      </w:r>
-    </w:p>
-    <w:p>
-      <w:pPr>
-        <w:pStyle w:val="a0"/>
-      </w:pPr>
-    </w:p>
-    <w:p>
-      <w:pPr>
-        <w:pStyle w:val="a0"/>
-      </w:pPr>
-      <w:r>
-        <w:t xml:space="preserve">After developing a full linear model, stepwise selection, using AIC as criteria, was applied to select the best model. Stepwise regression is a step-by-step iterative and automatic model selection approach (Adam Hayes, 2021), based on backward regression and combining with forward. With this approach, we can re-examine the importance of variables, as well as correct the misleading caused by backward selection. For instance, it is plausible that a variable, removed in the backward selection, is included in the first stage of the forward selection method. Applying the stepwise selection method, we can include that variable again, for obtaining the best model (R. R. Hocking, 1967). </w:t>
-      </w:r>
-      <w:proofErr w:type="spellStart"/>
-      <w:r>
-        <w:t>McElreath</w:t>
-      </w:r>
-      <w:proofErr w:type="spellEnd"/>
-      <w:r>
-        <w:t xml:space="preserve"> (2016) revealed that </w:t>
-      </w:r>
-      <w:proofErr w:type="spellStart"/>
-      <w:r>
-        <w:t>Akaike</w:t>
-      </w:r>
-      <w:proofErr w:type="spellEnd"/>
-      <w:r>
-        <w:t xml:space="preserve"> Information Criteria (AIC) is </w:t>
-      </w:r>
-      <w:r>
-        <w:t>a well-known information criterion</w:t>
-      </w:r>
-      <w:r>
-        <w:t xml:space="preserve">, for evaluating the data-fitting performance of a model. The model with the smallest AIC is the best as describing the greatest amount of information with the smallest amount of variables (Bevans, 2021). It is necessary for checking the model assumption, to guarantee that model can be applied. The assumptions were examined by all four plots in </w:t>
-      </w:r>
-      <w:r>
-        <w:rPr>
-          <w:b/>
-        </w:rPr>
-        <w:t>Plot 4</w:t>
-      </w:r>
-      <w:r>
-        <w:rPr>
-          <w:b/>
-        </w:rPr>
-        <w:t>.2</w:t>
-      </w:r>
-      <w:r>
-        <w:t xml:space="preserve">, the explanation and examination of assumption plots were written below. </w:t>
-      </w:r>
-    </w:p>
-    <w:p>
-      <w:pPr>
-        <w:pStyle w:val="a0"/>
-      </w:pPr>
-    </w:p>
-    <w:p>
-      <w:pPr>
-        <w:pStyle w:val="a0"/>
-      </w:pPr>
-    </w:p>
-    <w:p>
-      <w:pPr>
-        <w:pStyle w:val="a0"/>
-      </w:pPr>
-    </w:p>
-    <w:p>
-      <w:pPr>
-        <w:pStyle w:val="a0"/>
-      </w:pPr>
-      <w:r>
         <w:t>According to the plot, Residuals vs Fitted</w:t>
       </w:r>
       <w:r>
@@ -3791,7 +4043,6 @@
               <w:spacing w:before="60" w:after="60"/>
             </w:pPr>
             <w:r>
-              <w:lastRenderedPageBreak/>
               <w:t xml:space="preserve">PhysicalActivity = age + education + Gender + Attitude + PokemonGo_AppUsage + PokemonGo_Relate.Behaviour + Attitude* </w:t>
             </w:r>
             <w:r>
@@ -4778,7 +5029,7 @@
               </wp:anchor>
             </w:drawing>
           </mc:Choice>
-          <mc:Fallback xmlns:w16sdtdh="http://schemas.microsoft.com/office/word/2020/wordml/sdtdatahash" xmlns:w16="http://schemas.microsoft.com/office/word/2018/wordml" xmlns:w16cid="http://schemas.microsoft.com/office/word/2016/wordml/cid" xmlns:w16cex="http://schemas.microsoft.com/office/word/2018/wordml/cex" xmlns:am3d="http://schemas.microsoft.com/office/drawing/2017/model3d" xmlns:aink="http://schemas.microsoft.com/office/drawing/2016/ink" xmlns:cx8="http://schemas.microsoft.com/office/drawing/2016/5/14/chartex" xmlns:cx7="http://schemas.microsoft.com/office/drawing/2016/5/13/chartex" xmlns:cx6="http://schemas.microsoft.com/office/drawing/2016/5/12/chartex" xmlns:cx5="http://schemas.microsoft.com/office/drawing/2016/5/11/chartex" xmlns:cx4="http://schemas.microsoft.com/office/drawing/2016/5/10/chartex" xmlns:cx3="http://schemas.microsoft.com/office/drawing/2016/5/9/chartex" xmlns:cx2="http://schemas.microsoft.com/office/drawing/2015/10/21/chartex" xmlns:cx1="http://schemas.microsoft.com/office/drawing/2015/9/8/chartex">
+          <mc:Fallback xmlns:cx1="http://schemas.microsoft.com/office/drawing/2015/9/8/chartex" xmlns:cx2="http://schemas.microsoft.com/office/drawing/2015/10/21/chartex" xmlns:cx3="http://schemas.microsoft.com/office/drawing/2016/5/9/chartex" xmlns:cx4="http://schemas.microsoft.com/office/drawing/2016/5/10/chartex" xmlns:cx5="http://schemas.microsoft.com/office/drawing/2016/5/11/chartex" xmlns:cx6="http://schemas.microsoft.com/office/drawing/2016/5/12/chartex" xmlns:cx7="http://schemas.microsoft.com/office/drawing/2016/5/13/chartex" xmlns:cx8="http://schemas.microsoft.com/office/drawing/2016/5/14/chartex" xmlns:aink="http://schemas.microsoft.com/office/drawing/2016/ink" xmlns:am3d="http://schemas.microsoft.com/office/drawing/2017/model3d" xmlns:w16cex="http://schemas.microsoft.com/office/word/2018/wordml/cex" xmlns:w16cid="http://schemas.microsoft.com/office/word/2016/wordml/cid" xmlns:w16="http://schemas.microsoft.com/office/word/2018/wordml" xmlns:w16sdtdh="http://schemas.microsoft.com/office/word/2020/wordml/sdtdatahash">
             <w:pict>
               <v:shape w14:anchorId="1ED34552" id="_x0000_s1027" type="#_x0000_t202" style="position:absolute;margin-left:5.4pt;margin-top:23.95pt;width:277.2pt;height:129.6pt;z-index:251660288;visibility:visible;mso-wrap-style:square;mso-width-percent:0;mso-height-percent:200;mso-wrap-distance-left:9pt;mso-wrap-distance-top:3.6pt;mso-wrap-distance-right:9pt;mso-wrap-distance-bottom:3.6pt;mso-position-horizontal:absolute;mso-position-horizontal-relative:text;mso-position-vertical:absolute;mso-position-vertical-relative:text;mso-width-percent:0;mso-height-percent:200;mso-width-relative:margin;mso-height-relative:margin;v-text-anchor:top" o:gfxdata="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" stroked="f">
                 <v:textbox style="mso-fit-shape-to-text:t">
@@ -4885,7 +5136,7 @@
           <w:sz w:val="40"/>
         </w:rPr>
       </w:pPr>
-      <w:bookmarkStart w:id="6" w:name="analysis-result"/>
+      <w:bookmarkStart w:id="7" w:name="analysis-result"/>
       <w:bookmarkEnd w:id="5"/>
       <w:r>
         <w:rPr>
@@ -6405,7 +6656,7 @@
               </wp:anchor>
             </w:drawing>
           </mc:Choice>
-          <mc:Fallback xmlns:w16sdtdh="http://schemas.microsoft.com/office/word/2020/wordml/sdtdatahash" xmlns:w16="http://schemas.microsoft.com/office/word/2018/wordml" xmlns:w16cid="http://schemas.microsoft.com/office/word/2016/wordml/cid" xmlns:w16cex="http://schemas.microsoft.com/office/word/2018/wordml/cex" xmlns:am3d="http://schemas.microsoft.com/office/drawing/2017/model3d" xmlns:aink="http://schemas.microsoft.com/office/drawing/2016/ink" xmlns:cx8="http://schemas.microsoft.com/office/drawing/2016/5/14/chartex" xmlns:cx7="http://schemas.microsoft.com/office/drawing/2016/5/13/chartex" xmlns:cx6="http://schemas.microsoft.com/office/drawing/2016/5/12/chartex" xmlns:cx5="http://schemas.microsoft.com/office/drawing/2016/5/11/chartex" xmlns:cx4="http://schemas.microsoft.com/office/drawing/2016/5/10/chartex" xmlns:cx3="http://schemas.microsoft.com/office/drawing/2016/5/9/chartex" xmlns:cx2="http://schemas.microsoft.com/office/drawing/2015/10/21/chartex" xmlns:cx1="http://schemas.microsoft.com/office/drawing/2015/9/8/chartex">
+          <mc:Fallback xmlns:cx1="http://schemas.microsoft.com/office/drawing/2015/9/8/chartex" xmlns:cx2="http://schemas.microsoft.com/office/drawing/2015/10/21/chartex" xmlns:cx3="http://schemas.microsoft.com/office/drawing/2016/5/9/chartex" xmlns:cx4="http://schemas.microsoft.com/office/drawing/2016/5/10/chartex" xmlns:cx5="http://schemas.microsoft.com/office/drawing/2016/5/11/chartex" xmlns:cx6="http://schemas.microsoft.com/office/drawing/2016/5/12/chartex" xmlns:cx7="http://schemas.microsoft.com/office/drawing/2016/5/13/chartex" xmlns:cx8="http://schemas.microsoft.com/office/drawing/2016/5/14/chartex" xmlns:aink="http://schemas.microsoft.com/office/drawing/2016/ink" xmlns:am3d="http://schemas.microsoft.com/office/drawing/2017/model3d" xmlns:w16cex="http://schemas.microsoft.com/office/word/2018/wordml/cex" xmlns:w16cid="http://schemas.microsoft.com/office/word/2016/wordml/cid" xmlns:w16="http://schemas.microsoft.com/office/word/2018/wordml" xmlns:w16sdtdh="http://schemas.microsoft.com/office/word/2020/wordml/sdtdatahash">
             <w:pict>
               <v:shape w14:anchorId="03E4208E" id="_x0000_s1028" type="#_x0000_t202" style="position:absolute;margin-left:0;margin-top:15.1pt;width:467.4pt;height:129.6pt;z-index:251662336;visibility:visible;mso-wrap-style:square;mso-width-percent:0;mso-height-percent:200;mso-wrap-distance-left:9pt;mso-wrap-distance-top:3.6pt;mso-wrap-distance-right:9pt;mso-wrap-distance-bottom:3.6pt;mso-position-horizontal:absolute;mso-position-horizontal-relative:text;mso-position-vertical:absolute;mso-position-vertical-relative:text;mso-width-percent:0;mso-height-percent:200;mso-width-relative:margin;mso-height-relative:margin;v-text-anchor:top" o:gfxdata="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" stroked="f">
                 <v:textbox style="mso-fit-shape-to-text:t">
@@ -6651,7 +6902,7 @@
               </wp:anchor>
             </w:drawing>
           </mc:Choice>
-          <mc:Fallback xmlns:w16sdtdh="http://schemas.microsoft.com/office/word/2020/wordml/sdtdatahash" xmlns:w16="http://schemas.microsoft.com/office/word/2018/wordml" xmlns:w16cid="http://schemas.microsoft.com/office/word/2016/wordml/cid" xmlns:w16cex="http://schemas.microsoft.com/office/word/2018/wordml/cex" xmlns:am3d="http://schemas.microsoft.com/office/drawing/2017/model3d" xmlns:aink="http://schemas.microsoft.com/office/drawing/2016/ink" xmlns:cx8="http://schemas.microsoft.com/office/drawing/2016/5/14/chartex" xmlns:cx7="http://schemas.microsoft.com/office/drawing/2016/5/13/chartex" xmlns:cx6="http://schemas.microsoft.com/office/drawing/2016/5/12/chartex" xmlns:cx5="http://schemas.microsoft.com/office/drawing/2016/5/11/chartex" xmlns:cx4="http://schemas.microsoft.com/office/drawing/2016/5/10/chartex" xmlns:cx3="http://schemas.microsoft.com/office/drawing/2016/5/9/chartex" xmlns:cx2="http://schemas.microsoft.com/office/drawing/2015/10/21/chartex" xmlns:cx1="http://schemas.microsoft.com/office/drawing/2015/9/8/chartex">
+          <mc:Fallback xmlns:cx1="http://schemas.microsoft.com/office/drawing/2015/9/8/chartex" xmlns:cx2="http://schemas.microsoft.com/office/drawing/2015/10/21/chartex" xmlns:cx3="http://schemas.microsoft.com/office/drawing/2016/5/9/chartex" xmlns:cx4="http://schemas.microsoft.com/office/drawing/2016/5/10/chartex" xmlns:cx5="http://schemas.microsoft.com/office/drawing/2016/5/11/chartex" xmlns:cx6="http://schemas.microsoft.com/office/drawing/2016/5/12/chartex" xmlns:cx7="http://schemas.microsoft.com/office/drawing/2016/5/13/chartex" xmlns:cx8="http://schemas.microsoft.com/office/drawing/2016/5/14/chartex" xmlns:aink="http://schemas.microsoft.com/office/drawing/2016/ink" xmlns:am3d="http://schemas.microsoft.com/office/drawing/2017/model3d" xmlns:w16cex="http://schemas.microsoft.com/office/word/2018/wordml/cex" xmlns:w16cid="http://schemas.microsoft.com/office/word/2016/wordml/cid" xmlns:w16="http://schemas.microsoft.com/office/word/2018/wordml" xmlns:w16sdtdh="http://schemas.microsoft.com/office/word/2020/wordml/sdtdatahash">
             <w:pict>
               <v:shape w14:anchorId="63F362D8" id="_x0000_s1029" type="#_x0000_t202" style="position:absolute;margin-left:267pt;margin-top:9.65pt;width:206.4pt;height:41.4pt;z-index:251666432;visibility:visible;mso-wrap-style:square;mso-width-percent:0;mso-height-percent:0;mso-wrap-distance-left:9pt;mso-wrap-distance-top:3.6pt;mso-wrap-distance-right:9pt;mso-wrap-distance-bottom:3.6pt;mso-position-horizontal:absolute;mso-position-horizontal-relative:text;mso-position-vertical:absolute;mso-position-vertical-relative:text;mso-width-percent:0;mso-height-percent:0;mso-width-relative:margin;mso-height-relative:margin;v-text-anchor:top" o:gfxdata="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" stroked="f">
                 <v:textbox>
@@ -6738,12 +6989,7 @@
                               <w:t>2</w:t>
                             </w:r>
                             <w:r>
-                              <w:t>: boxplot for relations between education a</w:t>
-                            </w:r>
-                            <w:bookmarkStart w:id="7" w:name="_GoBack"/>
-                            <w:bookmarkEnd w:id="7"/>
-                            <w:r>
-                              <w:t>nd Attitude</w:t>
+                              <w:t>: boxplot for relations between education and Attitude</w:t>
                             </w:r>
                           </w:p>
                         </w:txbxContent>
@@ -6763,7 +7009,7 @@
               </wp:anchor>
             </w:drawing>
           </mc:Choice>
-          <mc:Fallback xmlns:w16sdtdh="http://schemas.microsoft.com/office/word/2020/wordml/sdtdatahash" xmlns:w16="http://schemas.microsoft.com/office/word/2018/wordml" xmlns:w16cid="http://schemas.microsoft.com/office/word/2016/wordml/cid" xmlns:w16cex="http://schemas.microsoft.com/office/word/2018/wordml/cex" xmlns:am3d="http://schemas.microsoft.com/office/drawing/2017/model3d" xmlns:aink="http://schemas.microsoft.com/office/drawing/2016/ink" xmlns:cx8="http://schemas.microsoft.com/office/drawing/2016/5/14/chartex" xmlns:cx7="http://schemas.microsoft.com/office/drawing/2016/5/13/chartex" xmlns:cx6="http://schemas.microsoft.com/office/drawing/2016/5/12/chartex" xmlns:cx5="http://schemas.microsoft.com/office/drawing/2016/5/11/chartex" xmlns:cx4="http://schemas.microsoft.com/office/drawing/2016/5/10/chartex" xmlns:cx3="http://schemas.microsoft.com/office/drawing/2016/5/9/chartex" xmlns:cx2="http://schemas.microsoft.com/office/drawing/2015/10/21/chartex" xmlns:cx1="http://schemas.microsoft.com/office/drawing/2015/9/8/chartex">
+          <mc:Fallback xmlns:cx1="http://schemas.microsoft.com/office/drawing/2015/9/8/chartex" xmlns:cx2="http://schemas.microsoft.com/office/drawing/2015/10/21/chartex" xmlns:cx3="http://schemas.microsoft.com/office/drawing/2016/5/9/chartex" xmlns:cx4="http://schemas.microsoft.com/office/drawing/2016/5/10/chartex" xmlns:cx5="http://schemas.microsoft.com/office/drawing/2016/5/11/chartex" xmlns:cx6="http://schemas.microsoft.com/office/drawing/2016/5/12/chartex" xmlns:cx7="http://schemas.microsoft.com/office/drawing/2016/5/13/chartex" xmlns:cx8="http://schemas.microsoft.com/office/drawing/2016/5/14/chartex" xmlns:aink="http://schemas.microsoft.com/office/drawing/2016/ink" xmlns:am3d="http://schemas.microsoft.com/office/drawing/2017/model3d" xmlns:w16cex="http://schemas.microsoft.com/office/word/2018/wordml/cex" xmlns:w16cid="http://schemas.microsoft.com/office/word/2016/wordml/cid" xmlns:w16="http://schemas.microsoft.com/office/word/2018/wordml" xmlns:w16sdtdh="http://schemas.microsoft.com/office/word/2020/wordml/sdtdatahash">
             <w:pict>
               <v:shape w14:anchorId="7C02476E" id="_x0000_s1030" type="#_x0000_t202" style="position:absolute;margin-left:15pt;margin-top:6.65pt;width:200.4pt;height:44.4pt;z-index:251668480;visibility:visible;mso-wrap-style:square;mso-width-percent:0;mso-height-percent:0;mso-wrap-distance-left:9pt;mso-wrap-distance-top:3.6pt;mso-wrap-distance-right:9pt;mso-wrap-distance-bottom:3.6pt;mso-position-horizontal:absolute;mso-position-horizontal-relative:text;mso-position-vertical:absolute;mso-position-vertical-relative:text;mso-width-percent:0;mso-height-percent:0;mso-width-relative:margin;mso-height-relative:margin;v-text-anchor:top" o:gfxdata="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" stroked="f">
                 <v:textbox>
@@ -6810,7 +7056,7 @@
         </w:rPr>
       </w:pPr>
       <w:bookmarkStart w:id="8" w:name="conclusion-and-discussion"/>
-      <w:bookmarkEnd w:id="6"/>
+      <w:bookmarkEnd w:id="7"/>
       <w:r>
         <w:rPr>
           <w:color w:val="auto"/>
@@ -8849,7 +9095,7 @@
             <w:rStyle w:val="af9"/>
             <w:noProof/>
           </w:rPr>
-          <w:t>19</w:t>
+          <w:t>10</w:t>
         </w:r>
         <w:r>
           <w:rPr>
@@ -10709,7 +10955,7 @@
 </file>
 
 <file path=customXml/itemProps1.xml><?xml version="1.0" encoding="utf-8"?>
-<ds:datastoreItem xmlns:ds="http://schemas.openxmlformats.org/officeDocument/2006/customXml" ds:itemID="{65650CD2-8B6A-48B2-8769-B02E2D65A9A9}">
+<ds:datastoreItem xmlns:ds="http://schemas.openxmlformats.org/officeDocument/2006/customXml" ds:itemID="{81796757-C692-43E9-9D4D-81C5B7807A7D}">
   <ds:schemaRefs>
     <ds:schemaRef ds:uri="http://schemas.openxmlformats.org/officeDocument/2006/bibliography"/>
   </ds:schemaRefs>

</xml_diff>